<commit_message>
Names added to the onetp tp
</commit_message>
<xml_diff>
--- a/Comunicacion/ONETP/MEMORIA_TECNICA.docx
+++ b/Comunicacion/ONETP/MEMORIA_TECNICA.docx
@@ -40,7 +40,7 @@
                 <v:path gradientshapeok="t" o:connecttype="rect"/>
               </v:shapetype>
               <v:shape id="Text Box 66" o:spid="_x0000_s1033" type="#_x0000_t202" style="position:absolute;margin-left:0;margin-top:0;width:468pt;height:1in;z-index:251661312;visibility:visible;mso-wrap-style:square;mso-width-percent:765;mso-wrap-distance-left:9pt;mso-wrap-distance-top:0;mso-wrap-distance-right:9pt;mso-wrap-distance-bottom:0;mso-position-horizontal:center;mso-position-horizontal-relative:page;mso-position-vertical:top;mso-position-vertical-relative:margin;mso-width-percent:765;mso-width-relative:page;v-text-anchor:top" o:gfxdata="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" filled="f" stroked="f" strokeweight=".5pt">
-                <v:textbox style="mso-fit-shape-to-text:t">
+                <v:textbox style="mso-next-textbox:#Text Box 66;mso-fit-shape-to-text:t">
                   <w:txbxContent>
                     <w:sdt>
                       <w:sdtPr>
@@ -156,13 +156,24 @@
               </v:group>
             </w:pict>
           </w:r>
+        </w:p>
+        <w:p>
+          <w:pPr>
+            <w:spacing w:line="259" w:lineRule="auto"/>
+            <w:rPr>
+              <w:rFonts w:asciiTheme="majorHAnsi" w:eastAsiaTheme="majorEastAsia" w:hAnsiTheme="majorHAnsi" w:cstheme="majorBidi"/>
+              <w:color w:val="6E6E6E" w:themeColor="accent1" w:themeShade="80"/>
+              <w:sz w:val="36"/>
+              <w:szCs w:val="36"/>
+            </w:rPr>
+          </w:pPr>
           <w:r>
             <w:rPr>
               <w:noProof/>
             </w:rPr>
             <w:pict w14:anchorId="4BD94B3B">
-              <v:shape id="Text Box 73" o:spid="_x0000_s1026" type="#_x0000_t202" style="position:absolute;margin-left:0;margin-top:0;width:468pt;height:29.5pt;z-index:251659264;visibility:visible;mso-wrap-style:square;mso-width-percent:765;mso-height-percent:0;mso-wrap-distance-left:9pt;mso-wrap-distance-top:0;mso-wrap-distance-right:9pt;mso-wrap-distance-bottom:0;mso-position-horizontal:center;mso-position-horizontal-relative:page;mso-position-vertical:bottom;mso-position-vertical-relative:margin;mso-width-percent:765;mso-height-percent:0;mso-width-relative:page;mso-height-relative:margin;v-text-anchor:bottom" o:gfxdata="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" filled="f" stroked="f" strokeweight=".5pt">
-                <v:textbox style="mso-fit-shape-to-text:t" inset="0,0,0,0">
+              <v:shape id="Text Box 73" o:spid="_x0000_s1026" type="#_x0000_t202" style="position:absolute;margin-left:0;margin-top:0;width:478.75pt;height:82.8pt;z-index:251659264;visibility:visible;mso-height-percent:0;mso-wrap-distance-left:9pt;mso-wrap-distance-top:0;mso-wrap-distance-right:9pt;mso-wrap-distance-bottom:0;mso-position-horizontal:center;mso-position-horizontal-relative:page;mso-position-vertical:bottom;mso-position-vertical-relative:margin;mso-height-percent:0;mso-width-relative:page;mso-height-relative:margin;v-text-anchor:bottom" o:gfxdata="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" filled="f" stroked="f" strokeweight=".5pt">
+                <v:textbox style="mso-next-textbox:#Text Box 73;mso-fit-shape-to-text:t" inset="0,0,0,0">
                   <w:txbxContent>
                     <w:p>
                       <w:pPr>
@@ -242,7 +253,41 @@
                           <w:sz w:val="36"/>
                           <w:szCs w:val="36"/>
                         </w:rPr>
+                        <w:t xml:space="preserve">Pollio Ritrovato Francesco Dante </w:t>
+                      </w:r>
+                    </w:p>
+                    <w:p>
+                      <w:pPr>
+                        <w:pStyle w:val="Sinespaciado"/>
+                        <w:jc w:val="right"/>
+                        <w:rPr>
+                          <w:sz w:val="36"/>
+                          <w:szCs w:val="36"/>
+                        </w:rPr>
+                      </w:pPr>
+                      <w:r>
+                        <w:rPr>
+                          <w:sz w:val="36"/>
+                          <w:szCs w:val="36"/>
+                        </w:rPr>
                         <w:t>Santarelli Héctor Manuel</w:t>
+                      </w:r>
+                    </w:p>
+                    <w:p>
+                      <w:pPr>
+                        <w:pStyle w:val="Sinespaciado"/>
+                        <w:jc w:val="right"/>
+                        <w:rPr>
+                          <w:sz w:val="36"/>
+                          <w:szCs w:val="36"/>
+                        </w:rPr>
+                      </w:pPr>
+                      <w:r>
+                        <w:rPr>
+                          <w:sz w:val="36"/>
+                          <w:szCs w:val="36"/>
+                        </w:rPr>
+                        <w:t>Di Gregorio Valentin</w:t>
                       </w:r>
                     </w:p>
                     <w:p>
@@ -268,17 +313,6 @@
               </v:shape>
             </w:pict>
           </w:r>
-        </w:p>
-        <w:p>
-          <w:pPr>
-            <w:spacing w:line="259" w:lineRule="auto"/>
-            <w:rPr>
-              <w:rFonts w:asciiTheme="majorHAnsi" w:eastAsiaTheme="majorEastAsia" w:hAnsiTheme="majorHAnsi" w:cstheme="majorBidi"/>
-              <w:color w:val="6E6E6E" w:themeColor="accent1" w:themeShade="80"/>
-              <w:sz w:val="36"/>
-              <w:szCs w:val="36"/>
-            </w:rPr>
-          </w:pPr>
           <w:r>
             <w:br w:type="page"/>
           </w:r>
@@ -3037,13 +3071,8 @@
         </w:rPr>
         <w:t xml:space="preserve">Modelo: </w:t>
       </w:r>
-      <w:proofErr w:type="spellStart"/>
-      <w:r>
-        <w:t>Fluke</w:t>
-      </w:r>
-      <w:proofErr w:type="spellEnd"/>
-      <w:r>
-        <w:t xml:space="preserve"> 87v</w:t>
+      <w:r>
+        <w:t>Fluke 87v</w:t>
       </w:r>
       <w:r>
         <w:t xml:space="preserve"> </w:t>
@@ -3054,14 +3083,7 @@
             <w:rStyle w:val="Hipervnculo"/>
             <w:vertAlign w:val="subscript"/>
           </w:rPr>
-          <w:t>(2</w:t>
-        </w:r>
-        <w:r>
-          <w:rPr>
-            <w:rStyle w:val="Hipervnculo"/>
-            <w:vertAlign w:val="subscript"/>
-          </w:rPr>
-          <w:t>)</w:t>
+          <w:t>(2)</w:t>
         </w:r>
       </w:hyperlink>
     </w:p>
@@ -3161,14 +3183,7 @@
             <w:rStyle w:val="Hipervnculo"/>
             <w:vertAlign w:val="subscript"/>
           </w:rPr>
-          <w:t>(7</w:t>
-        </w:r>
-        <w:r>
-          <w:rPr>
-            <w:rStyle w:val="Hipervnculo"/>
-            <w:vertAlign w:val="subscript"/>
-          </w:rPr>
-          <w:t>)</w:t>
+          <w:t>(7)</w:t>
         </w:r>
       </w:hyperlink>
     </w:p>
@@ -3423,14 +3438,7 @@
             <w:rStyle w:val="Hipervnculo"/>
             <w:vertAlign w:val="subscript"/>
           </w:rPr>
-          <w:t>(5</w:t>
-        </w:r>
-        <w:r>
-          <w:rPr>
-            <w:rStyle w:val="Hipervnculo"/>
-            <w:vertAlign w:val="subscript"/>
-          </w:rPr>
-          <w:t>)</w:t>
+          <w:t>(5)</w:t>
         </w:r>
       </w:hyperlink>
     </w:p>
@@ -3552,14 +3560,7 @@
             <w:rStyle w:val="Hipervnculo"/>
             <w:vertAlign w:val="subscript"/>
           </w:rPr>
-          <w:t>(3</w:t>
-        </w:r>
-        <w:r>
-          <w:rPr>
-            <w:rStyle w:val="Hipervnculo"/>
-            <w:vertAlign w:val="subscript"/>
-          </w:rPr>
-          <w:t>)</w:t>
+          <w:t>(3)</w:t>
         </w:r>
       </w:hyperlink>
     </w:p>
@@ -4770,14 +4771,7 @@
             <w:rStyle w:val="Hipervnculo"/>
             <w:vertAlign w:val="subscript"/>
           </w:rPr>
-          <w:t>(1</w:t>
-        </w:r>
-        <w:r>
-          <w:rPr>
-            <w:rStyle w:val="Hipervnculo"/>
-            <w:vertAlign w:val="subscript"/>
-          </w:rPr>
-          <w:t>)</w:t>
+          <w:t>(1)</w:t>
         </w:r>
       </w:hyperlink>
       <w:r>
@@ -5098,14 +5092,7 @@
             <w:rStyle w:val="Hipervnculo"/>
             <w:vertAlign w:val="subscript"/>
           </w:rPr>
-          <w:t>(4</w:t>
-        </w:r>
-        <w:r>
-          <w:rPr>
-            <w:rStyle w:val="Hipervnculo"/>
-            <w:vertAlign w:val="subscript"/>
-          </w:rPr>
-          <w:t>)</w:t>
+          <w:t>(4)</w:t>
         </w:r>
       </w:hyperlink>
       <w:r>

</xml_diff>

<commit_message>
Little modifications done the the onetp tp
</commit_message>
<xml_diff>
--- a/Comunicacion/ONETP/MEMORIA_TECNICA.docx
+++ b/Comunicacion/ONETP/MEMORIA_TECNICA.docx
@@ -34,127 +34,260 @@
             <w:rPr>
               <w:noProof/>
             </w:rPr>
-            <w:pict w14:anchorId="3C8ECEEB">
-              <v:shapetype id="_x0000_t202" coordsize="21600,21600" o:spt="202" path="m,l,21600r21600,l21600,xe">
-                <v:stroke joinstyle="miter"/>
-                <v:path gradientshapeok="t" o:connecttype="rect"/>
-              </v:shapetype>
-              <v:shape id="Text Box 66" o:spid="_x0000_s1033" type="#_x0000_t202" style="position:absolute;margin-left:0;margin-top:0;width:468pt;height:1in;z-index:251661312;visibility:visible;mso-wrap-style:square;mso-width-percent:765;mso-wrap-distance-left:9pt;mso-wrap-distance-top:0;mso-wrap-distance-right:9pt;mso-wrap-distance-bottom:0;mso-position-horizontal:center;mso-position-horizontal-relative:page;mso-position-vertical:top;mso-position-vertical-relative:margin;mso-width-percent:765;mso-width-relative:page;v-text-anchor:top" o:gfxdata="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" filled="f" stroked="f" strokeweight=".5pt">
-                <v:textbox style="mso-next-textbox:#Text Box 66;mso-fit-shape-to-text:t">
-                  <w:txbxContent>
-                    <w:sdt>
-                      <w:sdtPr>
-                        <w:rPr>
-                          <w:rFonts w:asciiTheme="majorHAnsi" w:eastAsiaTheme="majorEastAsia" w:hAnsiTheme="majorHAnsi" w:cstheme="majorBidi"/>
-                          <w:caps/>
-                          <w:sz w:val="64"/>
-                          <w:szCs w:val="64"/>
-                        </w:rPr>
-                        <w:alias w:val="Title"/>
-                        <w:tag w:val=""/>
-                        <w:id w:val="797192764"/>
-                        <w:dataBinding w:prefixMappings="xmlns:ns0='http://purl.org/dc/elements/1.1/' xmlns:ns1='http://schemas.openxmlformats.org/package/2006/metadata/core-properties' " w:xpath="/ns1:coreProperties[1]/ns0:title[1]" w:storeItemID="{6C3C8BC8-F283-45AE-878A-BAB7291924A1}"/>
-                        <w:text/>
-                      </w:sdtPr>
-                      <w:sdtEndPr>
-                        <w:rPr>
-                          <w:sz w:val="68"/>
-                          <w:szCs w:val="68"/>
-                        </w:rPr>
-                      </w:sdtEndPr>
-                      <w:sdtContent>
-                        <w:p>
-                          <w:pPr>
-                            <w:pStyle w:val="Sinespaciado"/>
-                            <w:rPr>
-                              <w:rFonts w:asciiTheme="majorHAnsi" w:eastAsiaTheme="majorEastAsia" w:hAnsiTheme="majorHAnsi" w:cstheme="majorBidi"/>
-                              <w:caps/>
-                              <w:sz w:val="68"/>
-                              <w:szCs w:val="68"/>
-                            </w:rPr>
-                          </w:pPr>
-                          <w:r>
+            <mc:AlternateContent>
+              <mc:Choice Requires="wps">
+                <w:drawing>
+                  <wp:anchor distT="0" distB="0" distL="114300" distR="114300" simplePos="0" relativeHeight="251661312" behindDoc="0" locked="0" layoutInCell="1" allowOverlap="1" wp14:anchorId="3C8ECEEB" wp14:editId="18100BF7">
+                    <wp:simplePos x="0" y="0"/>
+                    <wp:positionH relativeFrom="page">
+                      <wp:align>center</wp:align>
+                    </wp:positionH>
+                    <wp:positionV relativeFrom="margin">
+                      <wp:align>top</wp:align>
+                    </wp:positionV>
+                    <wp:extent cx="5784850" cy="2109470"/>
+                    <wp:effectExtent l="0" t="0" r="0" b="0"/>
+                    <wp:wrapNone/>
+                    <wp:docPr id="1496371443" name="Cuadro de texto 9"/>
+                    <wp:cNvGraphicFramePr>
+                      <a:graphicFrameLocks xmlns:a="http://schemas.openxmlformats.org/drawingml/2006/main"/>
+                    </wp:cNvGraphicFramePr>
+                    <a:graphic xmlns:a="http://schemas.openxmlformats.org/drawingml/2006/main">
+                      <a:graphicData uri="http://schemas.microsoft.com/office/word/2010/wordprocessingShape">
+                        <wps:wsp>
+                          <wps:cNvSpPr txBox="1">
+                            <a:spLocks/>
+                          </wps:cNvSpPr>
+                          <wps:spPr>
+                            <a:xfrm>
+                              <a:off x="0" y="0"/>
+                              <a:ext cx="5784850" cy="2109470"/>
+                            </a:xfrm>
+                            <a:prstGeom prst="rect">
+                              <a:avLst/>
+                            </a:prstGeom>
+                            <a:noFill/>
+                            <a:ln w="6350">
+                              <a:noFill/>
+                            </a:ln>
+                            <a:effectLst/>
+                          </wps:spPr>
+                          <wps:style>
+                            <a:lnRef idx="0">
+                              <a:schemeClr val="accent1"/>
+                            </a:lnRef>
+                            <a:fillRef idx="0">
+                              <a:schemeClr val="accent1"/>
+                            </a:fillRef>
+                            <a:effectRef idx="0">
+                              <a:schemeClr val="accent1"/>
+                            </a:effectRef>
+                            <a:fontRef idx="minor">
+                              <a:schemeClr val="dk1"/>
+                            </a:fontRef>
+                          </wps:style>
+                          <wps:txbx>
+                            <w:txbxContent>
+                              <w:sdt>
+                                <w:sdtPr>
+                                  <w:rPr>
+                                    <w:rFonts w:asciiTheme="majorHAnsi" w:eastAsiaTheme="majorEastAsia" w:hAnsiTheme="majorHAnsi" w:cstheme="majorBidi"/>
+                                    <w:caps/>
+                                    <w:sz w:val="64"/>
+                                    <w:szCs w:val="64"/>
+                                  </w:rPr>
+                                  <w:alias w:val="Title"/>
+                                  <w:tag w:val=""/>
+                                  <w:id w:val="797192764"/>
+                                  <w:dataBinding w:prefixMappings="xmlns:ns0='http://purl.org/dc/elements/1.1/' xmlns:ns1='http://schemas.openxmlformats.org/package/2006/metadata/core-properties' " w:xpath="/ns1:coreProperties[1]/ns0:title[1]" w:storeItemID="{6C3C8BC8-F283-45AE-878A-BAB7291924A1}"/>
+                                  <w:text/>
+                                </w:sdtPr>
+                                <w:sdtEndPr>
+                                  <w:rPr>
+                                    <w:sz w:val="68"/>
+                                    <w:szCs w:val="68"/>
+                                  </w:rPr>
+                                </w:sdtEndPr>
+                                <w:sdtContent>
+                                  <w:p>
+                                    <w:pPr>
+                                      <w:pStyle w:val="Sinespaciado"/>
+                                      <w:rPr>
+                                        <w:rFonts w:asciiTheme="majorHAnsi" w:eastAsiaTheme="majorEastAsia" w:hAnsiTheme="majorHAnsi" w:cstheme="majorBidi"/>
+                                        <w:caps/>
+                                        <w:sz w:val="68"/>
+                                        <w:szCs w:val="68"/>
+                                      </w:rPr>
+                                    </w:pPr>
+                                    <w:r>
+                                      <w:rPr>
+                                        <w:rFonts w:asciiTheme="majorHAnsi" w:eastAsiaTheme="majorEastAsia" w:hAnsiTheme="majorHAnsi" w:cstheme="majorBidi"/>
+                                        <w:caps/>
+                                        <w:sz w:val="64"/>
+                                        <w:szCs w:val="64"/>
+                                      </w:rPr>
+                                      <w:t>Certificacion de la resistencia de un resistor calefactor</w:t>
+                                    </w:r>
+                                  </w:p>
+                                </w:sdtContent>
+                              </w:sdt>
+                              <w:p>
+                                <w:pPr>
+                                  <w:pStyle w:val="Sinespaciado"/>
+                                  <w:spacing w:before="120"/>
+                                  <w:rPr>
+                                    <w:sz w:val="36"/>
+                                    <w:szCs w:val="36"/>
+                                  </w:rPr>
+                                </w:pPr>
+                                <w:sdt>
+                                  <w:sdtPr>
+                                    <w:rPr>
+                                      <w:sz w:val="36"/>
+                                      <w:szCs w:val="36"/>
+                                    </w:rPr>
+                                    <w:alias w:val="Subtitle"/>
+                                    <w:tag w:val=""/>
+                                    <w:id w:val="2021743002"/>
+                                    <w:dataBinding w:prefixMappings="xmlns:ns0='http://purl.org/dc/elements/1.1/' xmlns:ns1='http://schemas.openxmlformats.org/package/2006/metadata/core-properties' " w:xpath="/ns1:coreProperties[1]/ns0:subject[1]" w:storeItemID="{6C3C8BC8-F283-45AE-878A-BAB7291924A1}"/>
+                                    <w:text/>
+                                  </w:sdtPr>
+                                  <w:sdtContent>
+                                    <w:r>
+                                      <w:rPr>
+                                        <w:sz w:val="36"/>
+                                        <w:szCs w:val="36"/>
+                                      </w:rPr>
+                                      <w:t>MEMORIA TÉCNICA</w:t>
+                                    </w:r>
+                                  </w:sdtContent>
+                                </w:sdt>
+                                <w:r>
+                                  <w:rPr>
+                                    <w:noProof/>
+                                  </w:rPr>
+                                  <w:t xml:space="preserve"> </w:t>
+                                </w:r>
+                              </w:p>
+                              <w:p/>
+                            </w:txbxContent>
+                          </wps:txbx>
+                          <wps:bodyPr rot="0" spcFirstLastPara="0" vertOverflow="overflow" horzOverflow="overflow" vert="horz" wrap="square" lIns="91440" tIns="45720" rIns="91440" bIns="45720" numCol="1" spcCol="0" rtlCol="0" fromWordArt="0" anchor="t" anchorCtr="0" forceAA="0" compatLnSpc="1">
+                            <a:prstTxWarp prst="textNoShape">
+                              <a:avLst/>
+                            </a:prstTxWarp>
+                            <a:spAutoFit/>
+                          </wps:bodyPr>
+                        </wps:wsp>
+                      </a:graphicData>
+                    </a:graphic>
+                    <wp14:sizeRelH relativeFrom="page">
+                      <wp14:pctWidth>76500</wp14:pctWidth>
+                    </wp14:sizeRelH>
+                    <wp14:sizeRelV relativeFrom="page">
+                      <wp14:pctHeight>0</wp14:pctHeight>
+                    </wp14:sizeRelV>
+                  </wp:anchor>
+                </w:drawing>
+              </mc:Choice>
+              <mc:Fallback>
+                <w:pict>
+                  <v:shapetype w14:anchorId="3C8ECEEB" id="_x0000_t202" coordsize="21600,21600" o:spt="202" path="m,l,21600r21600,l21600,xe">
+                    <v:stroke joinstyle="miter"/>
+                    <v:path gradientshapeok="t" o:connecttype="rect"/>
+                  </v:shapetype>
+                  <v:shape id="Cuadro de texto 9" o:spid="_x0000_s1026" type="#_x0000_t202" style="position:absolute;margin-left:0;margin-top:0;width:455.5pt;height:166.1pt;z-index:251661312;visibility:visible;mso-wrap-style:square;mso-width-percent:765;mso-height-percent:0;mso-wrap-distance-left:9pt;mso-wrap-distance-top:0;mso-wrap-distance-right:9pt;mso-wrap-distance-bottom:0;mso-position-horizontal:center;mso-position-horizontal-relative:page;mso-position-vertical:top;mso-position-vertical-relative:margin;mso-width-percent:765;mso-height-percent:0;mso-width-relative:page;mso-height-relative:page;v-text-anchor:top" o:gfxdata="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" filled="f" stroked="f" strokeweight=".5pt">
+                    <v:textbox style="mso-fit-shape-to-text:t">
+                      <w:txbxContent>
+                        <w:sdt>
+                          <w:sdtPr>
                             <w:rPr>
                               <w:rFonts w:asciiTheme="majorHAnsi" w:eastAsiaTheme="majorEastAsia" w:hAnsiTheme="majorHAnsi" w:cstheme="majorBidi"/>
                               <w:caps/>
                               <w:sz w:val="64"/>
                               <w:szCs w:val="64"/>
                             </w:rPr>
-                            <w:t>Certificacion de la resistencia de un resistor calefactor</w:t>
-                          </w:r>
-                        </w:p>
-                      </w:sdtContent>
-                    </w:sdt>
-                    <w:p>
-                      <w:pPr>
-                        <w:pStyle w:val="Sinespaciado"/>
-                        <w:spacing w:before="120"/>
-                        <w:rPr>
-                          <w:sz w:val="36"/>
-                          <w:szCs w:val="36"/>
-                        </w:rPr>
-                      </w:pPr>
-                      <w:sdt>
-                        <w:sdtPr>
-                          <w:rPr>
-                            <w:sz w:val="36"/>
-                            <w:szCs w:val="36"/>
-                          </w:rPr>
-                          <w:alias w:val="Subtitle"/>
-                          <w:tag w:val=""/>
-                          <w:id w:val="2021743002"/>
-                          <w:dataBinding w:prefixMappings="xmlns:ns0='http://purl.org/dc/elements/1.1/' xmlns:ns1='http://schemas.openxmlformats.org/package/2006/metadata/core-properties' " w:xpath="/ns1:coreProperties[1]/ns0:subject[1]" w:storeItemID="{6C3C8BC8-F283-45AE-878A-BAB7291924A1}"/>
-                          <w:text/>
-                        </w:sdtPr>
-                        <w:sdtContent>
-                          <w:r>
+                            <w:alias w:val="Title"/>
+                            <w:tag w:val=""/>
+                            <w:id w:val="797192764"/>
+                            <w:dataBinding w:prefixMappings="xmlns:ns0='http://purl.org/dc/elements/1.1/' xmlns:ns1='http://schemas.openxmlformats.org/package/2006/metadata/core-properties' " w:xpath="/ns1:coreProperties[1]/ns0:title[1]" w:storeItemID="{6C3C8BC8-F283-45AE-878A-BAB7291924A1}"/>
+                            <w:text/>
+                          </w:sdtPr>
+                          <w:sdtEndPr>
+                            <w:rPr>
+                              <w:sz w:val="68"/>
+                              <w:szCs w:val="68"/>
+                            </w:rPr>
+                          </w:sdtEndPr>
+                          <w:sdtContent>
+                            <w:p>
+                              <w:pPr>
+                                <w:pStyle w:val="Sinespaciado"/>
+                                <w:rPr>
+                                  <w:rFonts w:asciiTheme="majorHAnsi" w:eastAsiaTheme="majorEastAsia" w:hAnsiTheme="majorHAnsi" w:cstheme="majorBidi"/>
+                                  <w:caps/>
+                                  <w:sz w:val="68"/>
+                                  <w:szCs w:val="68"/>
+                                </w:rPr>
+                              </w:pPr>
+                              <w:r>
+                                <w:rPr>
+                                  <w:rFonts w:asciiTheme="majorHAnsi" w:eastAsiaTheme="majorEastAsia" w:hAnsiTheme="majorHAnsi" w:cstheme="majorBidi"/>
+                                  <w:caps/>
+                                  <w:sz w:val="64"/>
+                                  <w:szCs w:val="64"/>
+                                </w:rPr>
+                                <w:t>Certificacion de la resistencia de un resistor calefactor</w:t>
+                              </w:r>
+                            </w:p>
+                          </w:sdtContent>
+                        </w:sdt>
+                        <w:p>
+                          <w:pPr>
+                            <w:pStyle w:val="Sinespaciado"/>
+                            <w:spacing w:before="120"/>
                             <w:rPr>
                               <w:sz w:val="36"/>
                               <w:szCs w:val="36"/>
                             </w:rPr>
-                            <w:t>MEMORIA TÉCNICA</w:t>
+                          </w:pPr>
+                          <w:sdt>
+                            <w:sdtPr>
+                              <w:rPr>
+                                <w:sz w:val="36"/>
+                                <w:szCs w:val="36"/>
+                              </w:rPr>
+                              <w:alias w:val="Subtitle"/>
+                              <w:tag w:val=""/>
+                              <w:id w:val="2021743002"/>
+                              <w:dataBinding w:prefixMappings="xmlns:ns0='http://purl.org/dc/elements/1.1/' xmlns:ns1='http://schemas.openxmlformats.org/package/2006/metadata/core-properties' " w:xpath="/ns1:coreProperties[1]/ns0:subject[1]" w:storeItemID="{6C3C8BC8-F283-45AE-878A-BAB7291924A1}"/>
+                              <w:text/>
+                            </w:sdtPr>
+                            <w:sdtContent>
+                              <w:r>
+                                <w:rPr>
+                                  <w:sz w:val="36"/>
+                                  <w:szCs w:val="36"/>
+                                </w:rPr>
+                                <w:t>MEMORIA TÉCNICA</w:t>
+                              </w:r>
+                            </w:sdtContent>
+                          </w:sdt>
+                          <w:r>
+                            <w:rPr>
+                              <w:noProof/>
+                            </w:rPr>
+                            <w:t xml:space="preserve"> </w:t>
                           </w:r>
-                        </w:sdtContent>
-                      </w:sdt>
-                      <w:r>
-                        <w:rPr>
-                          <w:noProof/>
-                        </w:rPr>
-                        <w:t xml:space="preserve"> </w:t>
-                      </w:r>
-                    </w:p>
-                    <w:p/>
-                  </w:txbxContent>
-                </v:textbox>
-                <w10:wrap anchorx="page" anchory="margin"/>
-              </v:shape>
-            </w:pict>
-          </w:r>
-          <w:r>
-            <w:rPr>
-              <w:noProof/>
-            </w:rPr>
-            <w:pict w14:anchorId="29F8C0E8">
-              <v:group id="Group 2" o:spid="_x0000_s1027" style="position:absolute;margin-left:0;margin-top:0;width:432.65pt;height:448.55pt;z-index:-251656192;mso-width-percent:706;mso-height-percent:566;mso-left-percent:220;mso-top-percent:300;mso-position-horizontal-relative:page;mso-position-vertical-relative:page;mso-width-percent:706;mso-height-percent:566;mso-left-percent:220;mso-top-percent:300" coordsize="43291,44910" o:gfxdata="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">
-                <o:lock v:ext="edit" aspectratio="t"/>
-                <v:shape id="Freeform 64" o:spid="_x0000_s1028" style="position:absolute;left:15017;width:28274;height:28352;visibility:visible;mso-wrap-style:square;v-text-anchor:top" coordsize="1781,1786" o:gfxdata="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" path="m4,1786l,1782,1776,r5,5l4,1786xe" filled="f" stroked="f">
-                  <v:path arrowok="t" o:connecttype="custom" o:connectlocs="6350,2835275;0,2828925;2819400,0;2827338,7938;6350,2835275" o:connectangles="0,0,0,0,0"/>
-                </v:shape>
-                <v:shape id="Freeform 65" o:spid="_x0000_s1029" style="position:absolute;left:7826;top:2270;width:35465;height:35464;visibility:visible;mso-wrap-style:square;v-text-anchor:top" coordsize="2234,2234" o:gfxdata="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" path="m5,2234l,2229,2229,r5,5l5,2234xe" filled="f" stroked="f">
-                  <v:path arrowok="t" o:connecttype="custom" o:connectlocs="7938,3546475;0,3538538;3538538,0;3546475,7938;7938,3546475" o:connectangles="0,0,0,0,0"/>
-                </v:shape>
-                <v:shape id="Freeform 66" o:spid="_x0000_s1030" style="position:absolute;left:8413;top:1095;width:34878;height:34877;visibility:visible;mso-wrap-style:square;v-text-anchor:top" coordsize="2197,2197" o:gfxdata="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" path="m9,2197l,2193,2188,r9,10l9,2197xe" filled="f" stroked="f">
-                  <v:path arrowok="t" o:connecttype="custom" o:connectlocs="14288,3487738;0,3481388;3473450,0;3487738,15875;14288,3487738" o:connectangles="0,0,0,0,0"/>
-                </v:shape>
-                <v:shape id="Freeform 67" o:spid="_x0000_s1031" style="position:absolute;left:12160;top:4984;width:31131;height:31211;visibility:visible;mso-wrap-style:square;v-text-anchor:top" coordsize="1961,1966" o:gfxdata="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" path="m9,1966l,1957,1952,r9,9l9,1966xe" filled="f" stroked="f">
-                  <v:path arrowok="t" o:connecttype="custom" o:connectlocs="14288,3121025;0,3106738;3098800,0;3113088,14288;14288,3121025" o:connectangles="0,0,0,0,0"/>
-                </v:shape>
-                <v:shape id="Freeform 68" o:spid="_x0000_s1032" style="position:absolute;top:1539;width:43291;height:43371;visibility:visible;mso-wrap-style:square;v-text-anchor:top" coordsize="2727,2732" o:gfxdata="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" path="m,2732r,-4l2722,r5,5l,2732xe" filled="f" stroked="f">
-                  <v:path arrowok="t" o:connecttype="custom" o:connectlocs="0,4337050;0,4330700;4321175,0;4329113,7938;0,4337050" o:connectangles="0,0,0,0,0"/>
-                </v:shape>
-                <w10:wrap anchorx="page" anchory="page"/>
-              </v:group>
-            </w:pict>
+                        </w:p>
+                        <w:p/>
+                      </w:txbxContent>
+                    </v:textbox>
+                    <w10:wrap anchorx="page" anchory="margin"/>
+                  </v:shape>
+                </w:pict>
+              </mc:Fallback>
+            </mc:AlternateContent>
           </w:r>
         </w:p>
         <w:p>
@@ -171,55 +304,416 @@
             <w:rPr>
               <w:noProof/>
             </w:rPr>
-            <w:pict w14:anchorId="4BD94B3B">
-              <v:shape id="Text Box 73" o:spid="_x0000_s1026" type="#_x0000_t202" style="position:absolute;margin-left:0;margin-top:0;width:478.75pt;height:82.8pt;z-index:251659264;visibility:visible;mso-height-percent:0;mso-wrap-distance-left:9pt;mso-wrap-distance-top:0;mso-wrap-distance-right:9pt;mso-wrap-distance-bottom:0;mso-position-horizontal:center;mso-position-horizontal-relative:page;mso-position-vertical:bottom;mso-position-vertical-relative:margin;mso-height-percent:0;mso-width-relative:page;mso-height-relative:margin;v-text-anchor:bottom" o:gfxdata="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" filled="f" stroked="f" strokeweight=".5pt">
-                <v:textbox style="mso-next-textbox:#Text Box 73;mso-fit-shape-to-text:t" inset="0,0,0,0">
-                  <w:txbxContent>
-                    <w:p>
-                      <w:pPr>
-                        <w:pStyle w:val="Sinespaciado"/>
-                        <w:jc w:val="right"/>
-                        <w:rPr>
-                          <w:sz w:val="36"/>
-                          <w:szCs w:val="36"/>
-                        </w:rPr>
-                      </w:pPr>
-                      <w:sdt>
-                        <w:sdtPr>
-                          <w:rPr>
-                            <w:sz w:val="36"/>
-                            <w:szCs w:val="36"/>
-                          </w:rPr>
-                          <w:alias w:val="School"/>
-                          <w:tag w:val="School"/>
-                          <w:id w:val="1850680582"/>
-                          <w:dataBinding w:prefixMappings="xmlns:ns0='http://schemas.openxmlformats.org/officeDocument/2006/extended-properties' " w:xpath="/ns0:Properties[1]/ns0:Company[1]" w:storeItemID="{6668398D-A668-4E3E-A5EB-62B293D839F1}"/>
-                          <w:text/>
-                        </w:sdtPr>
-                        <w:sdtContent>
+            <mc:AlternateContent>
+              <mc:Choice Requires="wps">
+                <w:drawing>
+                  <wp:anchor distT="0" distB="0" distL="114300" distR="114300" simplePos="0" relativeHeight="251659264" behindDoc="0" locked="0" layoutInCell="1" allowOverlap="1" wp14:anchorId="4BD94B3B" wp14:editId="7B4FC9C5">
+                    <wp:simplePos x="0" y="0"/>
+                    <wp:positionH relativeFrom="page">
+                      <wp:align>center</wp:align>
+                    </wp:positionH>
+                    <wp:positionV relativeFrom="margin">
+                      <wp:align>bottom</wp:align>
+                    </wp:positionV>
+                    <wp:extent cx="6080125" cy="1577340"/>
+                    <wp:effectExtent l="0" t="0" r="0" b="0"/>
+                    <wp:wrapNone/>
+                    <wp:docPr id="351815420" name="Text Box 73"/>
+                    <wp:cNvGraphicFramePr>
+                      <a:graphicFrameLocks xmlns:a="http://schemas.openxmlformats.org/drawingml/2006/main"/>
+                    </wp:cNvGraphicFramePr>
+                    <a:graphic xmlns:a="http://schemas.openxmlformats.org/drawingml/2006/main">
+                      <a:graphicData uri="http://schemas.microsoft.com/office/word/2010/wordprocessingShape">
+                        <wps:wsp>
+                          <wps:cNvSpPr txBox="1">
+                            <a:spLocks noChangeArrowheads="1"/>
+                          </wps:cNvSpPr>
+                          <wps:spPr bwMode="auto">
+                            <a:xfrm>
+                              <a:off x="0" y="0"/>
+                              <a:ext cx="6080125" cy="1577340"/>
+                            </a:xfrm>
+                            <a:prstGeom prst="rect">
+                              <a:avLst/>
+                            </a:prstGeom>
+                            <a:noFill/>
+                            <a:ln>
+                              <a:noFill/>
+                            </a:ln>
+                            <a:extLst>
+                              <a:ext uri="{909E8E84-426E-40DD-AFC4-6F175D3DCCD1}">
+                                <a14:hiddenFill xmlns:a14="http://schemas.microsoft.com/office/drawing/2010/main">
+                                  <a:solidFill>
+                                    <a:srgbClr val="FFFFFF"/>
+                                  </a:solidFill>
+                                </a14:hiddenFill>
+                              </a:ext>
+                              <a:ext uri="{91240B29-F687-4F45-9708-019B960494DF}">
+                                <a14:hiddenLine xmlns:a14="http://schemas.microsoft.com/office/drawing/2010/main" w="6350">
+                                  <a:solidFill>
+                                    <a:srgbClr val="000000"/>
+                                  </a:solidFill>
+                                  <a:miter lim="800000"/>
+                                  <a:headEnd/>
+                                  <a:tailEnd/>
+                                </a14:hiddenLine>
+                              </a:ext>
+                            </a:extLst>
+                          </wps:spPr>
+                          <wps:txbx>
+                            <w:txbxContent>
+                              <w:p>
+                                <w:pPr>
+                                  <w:pStyle w:val="Sinespaciado"/>
+                                  <w:jc w:val="right"/>
+                                  <w:rPr>
+                                    <w:sz w:val="36"/>
+                                    <w:szCs w:val="36"/>
+                                  </w:rPr>
+                                </w:pPr>
+                                <w:sdt>
+                                  <w:sdtPr>
+                                    <w:rPr>
+                                      <w:sz w:val="36"/>
+                                      <w:szCs w:val="36"/>
+                                    </w:rPr>
+                                    <w:alias w:val="School"/>
+                                    <w:tag w:val="School"/>
+                                    <w:id w:val="1850680582"/>
+                                    <w:dataBinding w:prefixMappings="xmlns:ns0='http://schemas.openxmlformats.org/officeDocument/2006/extended-properties' " w:xpath="/ns0:Properties[1]/ns0:Company[1]" w:storeItemID="{6668398D-A668-4E3E-A5EB-62B293D839F1}"/>
+                                    <w:text/>
+                                  </w:sdtPr>
+                                  <w:sdtContent>
+                                    <w:r>
+                                      <w:rPr>
+                                        <w:sz w:val="36"/>
+                                        <w:szCs w:val="36"/>
+                                      </w:rPr>
+                                      <w:t>Instituto Tecnológico San Bonifacio</w:t>
+                                    </w:r>
+                                  </w:sdtContent>
+                                </w:sdt>
+                              </w:p>
+                              <w:sdt>
+                                <w:sdtPr>
+                                  <w:rPr>
+                                    <w:sz w:val="36"/>
+                                    <w:szCs w:val="36"/>
+                                  </w:rPr>
+                                  <w:alias w:val="Course"/>
+                                  <w:tag w:val="Course"/>
+                                  <w:id w:val="1717703537"/>
+                                  <w:dataBinding w:prefixMappings="xmlns:ns0='http://purl.org/dc/elements/1.1/' xmlns:ns1='http://schemas.openxmlformats.org/package/2006/metadata/core-properties' " w:xpath="/ns1:coreProperties[1]/ns1:category[1]" w:storeItemID="{6C3C8BC8-F283-45AE-878A-BAB7291924A1}"/>
+                                  <w:text/>
+                                </w:sdtPr>
+                                <w:sdtContent>
+                                  <w:p>
+                                    <w:pPr>
+                                      <w:pStyle w:val="Sinespaciado"/>
+                                      <w:jc w:val="right"/>
+                                      <w:rPr>
+                                        <w:sz w:val="36"/>
+                                        <w:szCs w:val="36"/>
+                                      </w:rPr>
+                                    </w:pPr>
+                                    <w:r>
+                                      <w:rPr>
+                                        <w:sz w:val="36"/>
+                                        <w:szCs w:val="36"/>
+                                      </w:rPr>
+                                      <w:t xml:space="preserve">Integrantes: Carvalho </w:t>
+                                    </w:r>
+                                    <w:proofErr w:type="spellStart"/>
+                                    <w:r>
+                                      <w:rPr>
+                                        <w:sz w:val="36"/>
+                                        <w:szCs w:val="36"/>
+                                      </w:rPr>
+                                      <w:t>Sanchez</w:t>
+                                    </w:r>
+                                    <w:proofErr w:type="spellEnd"/>
+                                    <w:r>
+                                      <w:rPr>
+                                        <w:sz w:val="36"/>
+                                        <w:szCs w:val="36"/>
+                                      </w:rPr>
+                                      <w:t xml:space="preserve"> Erick Fernando</w:t>
+                                    </w:r>
+                                  </w:p>
+                                </w:sdtContent>
+                              </w:sdt>
+                              <w:p>
+                                <w:pPr>
+                                  <w:pStyle w:val="Sinespaciado"/>
+                                  <w:jc w:val="right"/>
+                                  <w:rPr>
+                                    <w:sz w:val="36"/>
+                                    <w:szCs w:val="36"/>
+                                  </w:rPr>
+                                </w:pPr>
+                                <w:proofErr w:type="spellStart"/>
+                                <w:r>
+                                  <w:rPr>
+                                    <w:sz w:val="36"/>
+                                    <w:szCs w:val="36"/>
+                                  </w:rPr>
+                                  <w:t>Pollio</w:t>
+                                </w:r>
+                                <w:proofErr w:type="spellEnd"/>
+                                <w:r>
+                                  <w:rPr>
+                                    <w:sz w:val="36"/>
+                                    <w:szCs w:val="36"/>
+                                  </w:rPr>
+                                  <w:t xml:space="preserve"> </w:t>
+                                </w:r>
+                                <w:proofErr w:type="spellStart"/>
+                                <w:r>
+                                  <w:rPr>
+                                    <w:sz w:val="36"/>
+                                    <w:szCs w:val="36"/>
+                                  </w:rPr>
+                                  <w:t>Ritrovato</w:t>
+                                </w:r>
+                                <w:proofErr w:type="spellEnd"/>
+                                <w:r>
+                                  <w:rPr>
+                                    <w:sz w:val="36"/>
+                                    <w:szCs w:val="36"/>
+                                  </w:rPr>
+                                  <w:t xml:space="preserve"> Francesco Dante </w:t>
+                                </w:r>
+                              </w:p>
+                              <w:p>
+                                <w:pPr>
+                                  <w:pStyle w:val="Sinespaciado"/>
+                                  <w:jc w:val="right"/>
+                                  <w:rPr>
+                                    <w:sz w:val="36"/>
+                                    <w:szCs w:val="36"/>
+                                  </w:rPr>
+                                </w:pPr>
+                                <w:proofErr w:type="spellStart"/>
+                                <w:r>
+                                  <w:rPr>
+                                    <w:sz w:val="36"/>
+                                    <w:szCs w:val="36"/>
+                                  </w:rPr>
+                                  <w:t>Santarelli</w:t>
+                                </w:r>
+                                <w:proofErr w:type="spellEnd"/>
+                                <w:r>
+                                  <w:rPr>
+                                    <w:sz w:val="36"/>
+                                    <w:szCs w:val="36"/>
+                                  </w:rPr>
+                                  <w:t xml:space="preserve"> Héctor Manuel</w:t>
+                                </w:r>
+                              </w:p>
+                              <w:p>
+                                <w:pPr>
+                                  <w:pStyle w:val="Sinespaciado"/>
+                                  <w:jc w:val="right"/>
+                                  <w:rPr>
+                                    <w:sz w:val="36"/>
+                                    <w:szCs w:val="36"/>
+                                  </w:rPr>
+                                </w:pPr>
+                                <w:r>
+                                  <w:rPr>
+                                    <w:sz w:val="36"/>
+                                    <w:szCs w:val="36"/>
+                                  </w:rPr>
+                                  <w:t>Di Gregorio Valentin</w:t>
+                                </w:r>
+                              </w:p>
+                              <w:p>
+                                <w:pPr>
+                                  <w:pStyle w:val="Sinespaciado"/>
+                                  <w:jc w:val="right"/>
+                                  <w:rPr>
+                                    <w:sz w:val="36"/>
+                                    <w:szCs w:val="36"/>
+                                  </w:rPr>
+                                </w:pPr>
+                                <w:r>
+                                  <w:rPr>
+                                    <w:sz w:val="36"/>
+                                    <w:szCs w:val="36"/>
+                                  </w:rPr>
+                                  <w:t>Benites Ignacio</w:t>
+                                </w:r>
+                              </w:p>
+                            </w:txbxContent>
+                          </wps:txbx>
+                          <wps:bodyPr rot="0" vert="horz" wrap="square" lIns="0" tIns="0" rIns="0" bIns="0" anchor="b" anchorCtr="0" upright="1">
+                            <a:spAutoFit/>
+                          </wps:bodyPr>
+                        </wps:wsp>
+                      </a:graphicData>
+                    </a:graphic>
+                    <wp14:sizeRelH relativeFrom="page">
+                      <wp14:pctWidth>0</wp14:pctWidth>
+                    </wp14:sizeRelH>
+                    <wp14:sizeRelV relativeFrom="margin">
+                      <wp14:pctHeight>0</wp14:pctHeight>
+                    </wp14:sizeRelV>
+                  </wp:anchor>
+                </w:drawing>
+              </mc:Choice>
+              <mc:Fallback>
+                <w:pict>
+                  <v:shape w14:anchorId="4BD94B3B" id="Text Box 73" o:spid="_x0000_s1027" type="#_x0000_t202" style="position:absolute;margin-left:0;margin-top:0;width:478.75pt;height:124.2pt;z-index:251659264;visibility:visible;mso-wrap-style:square;mso-width-percent:0;mso-height-percent:0;mso-wrap-distance-left:9pt;mso-wrap-distance-top:0;mso-wrap-distance-right:9pt;mso-wrap-distance-bottom:0;mso-position-horizontal:center;mso-position-horizontal-relative:page;mso-position-vertical:bottom;mso-position-vertical-relative:margin;mso-width-percent:0;mso-height-percent:0;mso-width-relative:page;mso-height-relative:margin;v-text-anchor:bottom" o:gfxdata="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" filled="f" stroked="f" strokeweight=".5pt">
+                    <v:textbox style="mso-fit-shape-to-text:t" inset="0,0,0,0">
+                      <w:txbxContent>
+                        <w:p>
+                          <w:pPr>
+                            <w:pStyle w:val="Sinespaciado"/>
+                            <w:jc w:val="right"/>
+                            <w:rPr>
+                              <w:sz w:val="36"/>
+                              <w:szCs w:val="36"/>
+                            </w:rPr>
+                          </w:pPr>
+                          <w:sdt>
+                            <w:sdtPr>
+                              <w:rPr>
+                                <w:sz w:val="36"/>
+                                <w:szCs w:val="36"/>
+                              </w:rPr>
+                              <w:alias w:val="School"/>
+                              <w:tag w:val="School"/>
+                              <w:id w:val="1850680582"/>
+                              <w:dataBinding w:prefixMappings="xmlns:ns0='http://schemas.openxmlformats.org/officeDocument/2006/extended-properties' " w:xpath="/ns0:Properties[1]/ns0:Company[1]" w:storeItemID="{6668398D-A668-4E3E-A5EB-62B293D839F1}"/>
+                              <w:text/>
+                            </w:sdtPr>
+                            <w:sdtContent>
+                              <w:r>
+                                <w:rPr>
+                                  <w:sz w:val="36"/>
+                                  <w:szCs w:val="36"/>
+                                </w:rPr>
+                                <w:t>Instituto Tecnológico San Bonifacio</w:t>
+                              </w:r>
+                            </w:sdtContent>
+                          </w:sdt>
+                        </w:p>
+                        <w:sdt>
+                          <w:sdtPr>
+                            <w:rPr>
+                              <w:sz w:val="36"/>
+                              <w:szCs w:val="36"/>
+                            </w:rPr>
+                            <w:alias w:val="Course"/>
+                            <w:tag w:val="Course"/>
+                            <w:id w:val="1717703537"/>
+                            <w:dataBinding w:prefixMappings="xmlns:ns0='http://purl.org/dc/elements/1.1/' xmlns:ns1='http://schemas.openxmlformats.org/package/2006/metadata/core-properties' " w:xpath="/ns1:coreProperties[1]/ns1:category[1]" w:storeItemID="{6C3C8BC8-F283-45AE-878A-BAB7291924A1}"/>
+                            <w:text/>
+                          </w:sdtPr>
+                          <w:sdtContent>
+                            <w:p>
+                              <w:pPr>
+                                <w:pStyle w:val="Sinespaciado"/>
+                                <w:jc w:val="right"/>
+                                <w:rPr>
+                                  <w:sz w:val="36"/>
+                                  <w:szCs w:val="36"/>
+                                </w:rPr>
+                              </w:pPr>
+                              <w:r>
+                                <w:rPr>
+                                  <w:sz w:val="36"/>
+                                  <w:szCs w:val="36"/>
+                                </w:rPr>
+                                <w:t xml:space="preserve">Integrantes: Carvalho </w:t>
+                              </w:r>
+                              <w:proofErr w:type="spellStart"/>
+                              <w:r>
+                                <w:rPr>
+                                  <w:sz w:val="36"/>
+                                  <w:szCs w:val="36"/>
+                                </w:rPr>
+                                <w:t>Sanchez</w:t>
+                              </w:r>
+                              <w:proofErr w:type="spellEnd"/>
+                              <w:r>
+                                <w:rPr>
+                                  <w:sz w:val="36"/>
+                                  <w:szCs w:val="36"/>
+                                </w:rPr>
+                                <w:t xml:space="preserve"> Erick Fernando</w:t>
+                              </w:r>
+                            </w:p>
+                          </w:sdtContent>
+                        </w:sdt>
+                        <w:p>
+                          <w:pPr>
+                            <w:pStyle w:val="Sinespaciado"/>
+                            <w:jc w:val="right"/>
+                            <w:rPr>
+                              <w:sz w:val="36"/>
+                              <w:szCs w:val="36"/>
+                            </w:rPr>
+                          </w:pPr>
+                          <w:proofErr w:type="spellStart"/>
                           <w:r>
                             <w:rPr>
                               <w:sz w:val="36"/>
                               <w:szCs w:val="36"/>
                             </w:rPr>
-                            <w:t>Instituto Tecnológico San Bonifacio</w:t>
+                            <w:t>Pollio</w:t>
                           </w:r>
-                        </w:sdtContent>
-                      </w:sdt>
-                    </w:p>
-                    <w:sdt>
-                      <w:sdtPr>
-                        <w:rPr>
-                          <w:sz w:val="36"/>
-                          <w:szCs w:val="36"/>
-                        </w:rPr>
-                        <w:alias w:val="Course"/>
-                        <w:tag w:val="Course"/>
-                        <w:id w:val="1717703537"/>
-                        <w:dataBinding w:prefixMappings="xmlns:ns0='http://purl.org/dc/elements/1.1/' xmlns:ns1='http://schemas.openxmlformats.org/package/2006/metadata/core-properties' " w:xpath="/ns1:coreProperties[1]/ns1:category[1]" w:storeItemID="{6C3C8BC8-F283-45AE-878A-BAB7291924A1}"/>
-                        <w:text/>
-                      </w:sdtPr>
-                      <w:sdtContent>
+                          <w:proofErr w:type="spellEnd"/>
+                          <w:r>
+                            <w:rPr>
+                              <w:sz w:val="36"/>
+                              <w:szCs w:val="36"/>
+                            </w:rPr>
+                            <w:t xml:space="preserve"> </w:t>
+                          </w:r>
+                          <w:proofErr w:type="spellStart"/>
+                          <w:r>
+                            <w:rPr>
+                              <w:sz w:val="36"/>
+                              <w:szCs w:val="36"/>
+                            </w:rPr>
+                            <w:t>Ritrovato</w:t>
+                          </w:r>
+                          <w:proofErr w:type="spellEnd"/>
+                          <w:r>
+                            <w:rPr>
+                              <w:sz w:val="36"/>
+                              <w:szCs w:val="36"/>
+                            </w:rPr>
+                            <w:t xml:space="preserve"> Francesco Dante </w:t>
+                          </w:r>
+                        </w:p>
+                        <w:p>
+                          <w:pPr>
+                            <w:pStyle w:val="Sinespaciado"/>
+                            <w:jc w:val="right"/>
+                            <w:rPr>
+                              <w:sz w:val="36"/>
+                              <w:szCs w:val="36"/>
+                            </w:rPr>
+                          </w:pPr>
+                          <w:proofErr w:type="spellStart"/>
+                          <w:r>
+                            <w:rPr>
+                              <w:sz w:val="36"/>
+                              <w:szCs w:val="36"/>
+                            </w:rPr>
+                            <w:t>Santarelli</w:t>
+                          </w:r>
+                          <w:proofErr w:type="spellEnd"/>
+                          <w:r>
+                            <w:rPr>
+                              <w:sz w:val="36"/>
+                              <w:szCs w:val="36"/>
+                            </w:rPr>
+                            <w:t xml:space="preserve"> Héctor Manuel</w:t>
+                          </w:r>
+                        </w:p>
                         <w:p>
                           <w:pPr>
                             <w:pStyle w:val="Sinespaciado"/>
@@ -234,84 +728,33 @@
                               <w:sz w:val="36"/>
                               <w:szCs w:val="36"/>
                             </w:rPr>
-                            <w:t>Integrantes: Carvalho Sanchez Erick Fernando</w:t>
+                            <w:t>Di Gregorio Valentin</w:t>
                           </w:r>
                         </w:p>
-                      </w:sdtContent>
-                    </w:sdt>
-                    <w:p>
-                      <w:pPr>
-                        <w:pStyle w:val="Sinespaciado"/>
-                        <w:jc w:val="right"/>
-                        <w:rPr>
-                          <w:sz w:val="36"/>
-                          <w:szCs w:val="36"/>
-                        </w:rPr>
-                      </w:pPr>
-                      <w:r>
-                        <w:rPr>
-                          <w:sz w:val="36"/>
-                          <w:szCs w:val="36"/>
-                        </w:rPr>
-                        <w:t xml:space="preserve">Pollio Ritrovato Francesco Dante </w:t>
-                      </w:r>
-                    </w:p>
-                    <w:p>
-                      <w:pPr>
-                        <w:pStyle w:val="Sinespaciado"/>
-                        <w:jc w:val="right"/>
-                        <w:rPr>
-                          <w:sz w:val="36"/>
-                          <w:szCs w:val="36"/>
-                        </w:rPr>
-                      </w:pPr>
-                      <w:r>
-                        <w:rPr>
-                          <w:sz w:val="36"/>
-                          <w:szCs w:val="36"/>
-                        </w:rPr>
-                        <w:t>Santarelli Héctor Manuel</w:t>
-                      </w:r>
-                    </w:p>
-                    <w:p>
-                      <w:pPr>
-                        <w:pStyle w:val="Sinespaciado"/>
-                        <w:jc w:val="right"/>
-                        <w:rPr>
-                          <w:sz w:val="36"/>
-                          <w:szCs w:val="36"/>
-                        </w:rPr>
-                      </w:pPr>
-                      <w:r>
-                        <w:rPr>
-                          <w:sz w:val="36"/>
-                          <w:szCs w:val="36"/>
-                        </w:rPr>
-                        <w:t>Di Gregorio Valentin</w:t>
-                      </w:r>
-                    </w:p>
-                    <w:p>
-                      <w:pPr>
-                        <w:pStyle w:val="Sinespaciado"/>
-                        <w:jc w:val="right"/>
-                        <w:rPr>
-                          <w:sz w:val="36"/>
-                          <w:szCs w:val="36"/>
-                        </w:rPr>
-                      </w:pPr>
-                      <w:r>
-                        <w:rPr>
-                          <w:sz w:val="36"/>
-                          <w:szCs w:val="36"/>
-                        </w:rPr>
-                        <w:t>Benites Ignacio</w:t>
-                      </w:r>
-                    </w:p>
-                  </w:txbxContent>
-                </v:textbox>
-                <w10:wrap anchorx="page" anchory="margin"/>
-              </v:shape>
-            </w:pict>
+                        <w:p>
+                          <w:pPr>
+                            <w:pStyle w:val="Sinespaciado"/>
+                            <w:jc w:val="right"/>
+                            <w:rPr>
+                              <w:sz w:val="36"/>
+                              <w:szCs w:val="36"/>
+                            </w:rPr>
+                          </w:pPr>
+                          <w:r>
+                            <w:rPr>
+                              <w:sz w:val="36"/>
+                              <w:szCs w:val="36"/>
+                            </w:rPr>
+                            <w:t>Benites Ignacio</w:t>
+                          </w:r>
+                        </w:p>
+                      </w:txbxContent>
+                    </v:textbox>
+                    <w10:wrap anchorx="page" anchory="margin"/>
+                  </v:shape>
+                </w:pict>
+              </mc:Fallback>
+            </mc:AlternateContent>
           </w:r>
           <w:r>
             <w:br w:type="page"/>
@@ -3071,8 +3514,13 @@
         </w:rPr>
         <w:t xml:space="preserve">Modelo: </w:t>
       </w:r>
-      <w:r>
-        <w:t>Fluke 87v</w:t>
+      <w:proofErr w:type="spellStart"/>
+      <w:r>
+        <w:t>Fluke</w:t>
+      </w:r>
+      <w:proofErr w:type="spellEnd"/>
+      <w:r>
+        <w:t xml:space="preserve"> 87v</w:t>
       </w:r>
       <w:r>
         <w:t xml:space="preserve"> </w:t>
@@ -3979,8 +4427,13 @@
         <w:t>Si bien la presente</w:t>
       </w:r>
       <w:r>
-        <w:t xml:space="preserve"> medición</w:t>
-      </w:r>
+        <w:t xml:space="preserve"> </w:t>
+      </w:r>
+      <w:proofErr w:type="spellStart"/>
+      <w:r>
+        <w:t>medición</w:t>
+      </w:r>
+      <w:proofErr w:type="spellEnd"/>
       <w:r>
         <w:t xml:space="preserve"> se realizó en un entorno simulado</w:t>
       </w:r>
@@ -4175,10 +4628,10 @@
         <w:tblLook w:val="04A0" w:firstRow="1" w:lastRow="0" w:firstColumn="1" w:lastColumn="0" w:noHBand="0" w:noVBand="1"/>
       </w:tblPr>
       <w:tblGrid>
-        <w:gridCol w:w="1645"/>
-        <w:gridCol w:w="1733"/>
-        <w:gridCol w:w="1897"/>
-        <w:gridCol w:w="3970"/>
+        <w:gridCol w:w="1605"/>
+        <w:gridCol w:w="1690"/>
+        <w:gridCol w:w="1851"/>
+        <w:gridCol w:w="3873"/>
       </w:tblGrid>
       <w:tr>
         <w:trPr>
@@ -5490,15 +5943,28 @@
         </w:rPr>
         <w:t xml:space="preserve">Fluke. (n.d.). Fluke 87V datasheet. Https://Www.fluke.com; https://www.fluke.com. Retrieved June 29, 2025, from </w:t>
       </w:r>
-      <w:hyperlink r:id="rId9" w:history="1">
-        <w:r>
-          <w:rPr>
-            <w:rStyle w:val="Hipervnculo"/>
-            <w:lang w:val="en-US"/>
-          </w:rPr>
-          <w:t>https://www.fluke.com/en-us/product/electrical-testing/digital-multimeters/fluke-87v/ds</w:t>
-        </w:r>
-      </w:hyperlink>
+      <w:r>
+        <w:fldChar w:fldCharType="begin"/>
+      </w:r>
+      <w:r>
+        <w:rPr>
+          <w:lang w:val="en-US"/>
+        </w:rPr>
+        <w:instrText>HYPERLINK "https://www.fluke.com/en-us/product/electrical-testing/digital-multimeters/fluke-87v/ds"</w:instrText>
+      </w:r>
+      <w:r>
+        <w:fldChar w:fldCharType="separate"/>
+      </w:r>
+      <w:r>
+        <w:rPr>
+          <w:rStyle w:val="Hipervnculo"/>
+          <w:lang w:val="en-US"/>
+        </w:rPr>
+        <w:t>https://www.fluke.com/en-us/product/electrical-testing/digital-multimeters/fluke-87v/ds</w:t>
+      </w:r>
+      <w:r>
+        <w:fldChar w:fldCharType="end"/>
+      </w:r>
     </w:p>
     <w:p>
       <w:pPr>
@@ -5523,7 +5989,7 @@
       <w:r>
         <w:t xml:space="preserve">. Https://Www.inti.gob.ar. </w:t>
       </w:r>
-      <w:hyperlink r:id="rId10" w:history="1">
+      <w:hyperlink r:id="rId9" w:history="1">
         <w:r>
           <w:rPr>
             <w:rStyle w:val="Hipervnculo"/>
@@ -5569,7 +6035,7 @@
       <w:r>
         <w:t xml:space="preserve">. </w:t>
       </w:r>
-      <w:hyperlink r:id="rId11" w:history="1">
+      <w:hyperlink r:id="rId10" w:history="1">
         <w:r>
           <w:rPr>
             <w:rStyle w:val="Hipervnculo"/>
@@ -5619,7 +6085,15 @@
         <w:t xml:space="preserve">Stoll, R. G., Manno, R. H., Principi, M. D., &amp; Garnica, J. H. (2020). </w:t>
       </w:r>
       <w:r>
-        <w:t xml:space="preserve">Medición de corriente en sistemas FVs por efecto Hall. </w:t>
+        <w:t xml:space="preserve">Medición de corriente en sistemas </w:t>
+      </w:r>
+      <w:proofErr w:type="spellStart"/>
+      <w:r>
+        <w:t>FVs</w:t>
+      </w:r>
+      <w:proofErr w:type="spellEnd"/>
+      <w:r>
+        <w:t xml:space="preserve"> por efecto Hall. </w:t>
       </w:r>
       <w:r>
         <w:rPr>
@@ -5641,7 +6115,7 @@
       <w:r>
         <w:t xml:space="preserve">. </w:t>
       </w:r>
-      <w:hyperlink r:id="rId12" w:history="1">
+      <w:hyperlink r:id="rId11" w:history="1">
         <w:r>
           <w:rPr>
             <w:rStyle w:val="Hipervnculo"/>
@@ -5669,7 +6143,7 @@
         </w:rPr>
         <w:t xml:space="preserve">UNI-TREND TECHNOLOGY. (n.d.). ut210e-user-manual. Https://Meters.uni-Trend.com/; https://meters.uni-trend.com. Retrieved June 29, 2025, from </w:t>
       </w:r>
-      <w:hyperlink r:id="rId13" w:history="1">
+      <w:hyperlink r:id="rId12" w:history="1">
         <w:r>
           <w:rPr>
             <w:rStyle w:val="Hipervnculo"/>
@@ -5698,7 +6172,7 @@
         </w:rPr>
         <w:t xml:space="preserve">University of Cambridge. (n.d.). Root mean square | Glossary | Underground Mathematics. Undergroundmathematics.org; University of Cambridge. Retrieved June 29, 2025, from </w:t>
       </w:r>
-      <w:hyperlink r:id="rId14" w:history="1">
+      <w:hyperlink r:id="rId13" w:history="1">
         <w:r>
           <w:rPr>
             <w:rStyle w:val="Hipervnculo"/>
@@ -5776,7 +6250,7 @@
                     </pic:cNvPicPr>
                   </pic:nvPicPr>
                   <pic:blipFill>
-                    <a:blip r:embed="rId15">
+                    <a:blip r:embed="rId14">
                       <a:extLst>
                         <a:ext uri="{28A0092B-C50C-407E-A947-70E740481C1C}">
                           <a14:useLocalDpi xmlns:a14="http://schemas.microsoft.com/office/drawing/2010/main" val="0"/>
@@ -6366,7 +6840,7 @@
       </m:oMathPara>
     </w:p>
     <w:sectPr>
-      <w:footerReference w:type="default" r:id="rId16"/>
+      <w:footerReference w:type="default" r:id="rId15"/>
       <w:pgSz w:w="11909" w:h="16834" w:code="9"/>
       <w:pgMar w:top="1440" w:right="1440" w:bottom="1440" w:left="1440" w:header="706" w:footer="706" w:gutter="0"/>
       <w:pgNumType w:start="0"/>

</xml_diff>